<commit_message>
Add improvments from LE08
</commit_message>
<xml_diff>
--- a/LE08/LE08.docx
+++ b/LE08/LE08.docx
@@ -5,68 +5,123 @@
     <w:p>
       <w:pPr>
         <w:pStyle w:val="berschrift3"/>
+        <w:spacing w:before="0" w:after="0"/>
+        <w:rPr>
+          <w:b/>
+          <w:bCs/>
+        </w:rPr>
       </w:pPr>
       <w:bookmarkStart w:id="0" w:name="_jjyyb2ks4gv1" w:colFirst="0" w:colLast="0"/>
       <w:bookmarkEnd w:id="0"/>
       <w:r>
+        <w:rPr>
+          <w:b/>
+          <w:bCs/>
+        </w:rPr>
         <w:t>Use Cases</w:t>
       </w:r>
     </w:p>
     <w:p>
-      <w:pPr>
-        <w:rPr>
-          <w:lang w:val="en-GB"/>
-        </w:rPr>
-      </w:pPr>
-      <w:r>
-        <w:t xml:space="preserve">Nach Craig Larman gibt es drei verschiedene Arten von Use Cases Formate. </w:t>
-      </w:r>
-      <w:r>
-        <w:rPr>
-          <w:lang w:val="en-GB"/>
-        </w:rPr>
-        <w:t>Genauer gesagt gibt das Brief Use Case, Casual Use Case und Fully Dressed Use Case.</w:t>
+      <w:r>
+        <w:t xml:space="preserve">Nach Craig </w:t>
+      </w:r>
+      <w:proofErr w:type="spellStart"/>
+      <w:r>
+        <w:t>Larman</w:t>
+      </w:r>
+      <w:proofErr w:type="spellEnd"/>
+      <w:r>
+        <w:t xml:space="preserve"> gibt es drei verschiedene Arten von Use Cases Formate. Genauer gesagt gibt das Brief Use Case, </w:t>
+      </w:r>
+      <w:proofErr w:type="spellStart"/>
+      <w:r>
+        <w:t>Casual</w:t>
+      </w:r>
+      <w:proofErr w:type="spellEnd"/>
+      <w:r>
+        <w:t xml:space="preserve"> Use Case und Fully </w:t>
+      </w:r>
+      <w:proofErr w:type="spellStart"/>
+      <w:r>
+        <w:t>Dressed</w:t>
+      </w:r>
+      <w:proofErr w:type="spellEnd"/>
+      <w:r>
+        <w:t xml:space="preserve"> Use Case.</w:t>
       </w:r>
     </w:p>
     <w:p>
       <w:pPr>
-        <w:rPr>
-          <w:lang w:val="en-GB"/>
-        </w:rPr>
-      </w:pPr>
-    </w:p>
-    <w:p>
-      <w:r>
         <w:rPr>
           <w:b/>
         </w:rPr>
-        <w:t>Funktionale Anforderung:</w:t>
-      </w:r>
-      <w:r>
-        <w:t xml:space="preserve"> </w:t>
+      </w:pPr>
+      <w:r>
+        <w:rPr>
+          <w:b/>
+        </w:rPr>
+        <w:t>Brief Use Case</w:t>
+      </w:r>
+      <w:r>
+        <w:rPr>
+          <w:b/>
+        </w:rPr>
+        <w:t>:</w:t>
       </w:r>
     </w:p>
     <w:p>
-      <w:r>
-        <w:t>Die Bedienung der Online-Auktionsplattform soll möglichst intuitiv und einfach sein (keine Benutzerschulungen nötig).</w:t>
+      <w:pPr>
+        <w:rPr>
+          <w:bCs/>
+        </w:rPr>
+      </w:pPr>
+      <w:r>
+        <w:rPr>
+          <w:bCs/>
+        </w:rPr>
+        <w:t>Ein Brief Use Case ist e</w:t>
+      </w:r>
+      <w:r>
+        <w:rPr>
+          <w:bCs/>
+        </w:rPr>
+        <w:t>ine kurze Zusammenfassung mit einem Absatz.</w:t>
       </w:r>
     </w:p>
     <w:p>
-      <w:pPr>
-        <w:pStyle w:val="berschrift3"/>
-      </w:pPr>
       <w:bookmarkStart w:id="1" w:name="_x38jumq3pv17" w:colFirst="0" w:colLast="0"/>
       <w:bookmarkEnd w:id="1"/>
-      <w:proofErr w:type="spellStart"/>
-      <w:r>
-        <w:t>Casual</w:t>
-      </w:r>
-      <w:proofErr w:type="spellEnd"/>
-      <w:r>
-        <w:t xml:space="preserve"> Use Case: </w:t>
+      <w:r>
+        <w:t>Waren sollen versteigert oder zu einem Fix-Preis angeboten werden können. Dabei sollen wie bei Online-Auktionen üblich, ein Start- und ein Sofort-Preis spezifiziert werden können.</w:t>
       </w:r>
     </w:p>
     <w:p>
+      <w:pPr>
+        <w:pStyle w:val="KeinLeerraum"/>
+        <w:rPr>
+          <w:rFonts w:ascii="Calibri" w:hAnsi="Calibri" w:cs="Calibri"/>
+          <w:b/>
+          <w:bCs/>
+        </w:rPr>
+      </w:pPr>
+      <w:proofErr w:type="spellStart"/>
+      <w:r>
+        <w:rPr>
+          <w:b/>
+          <w:bCs/>
+        </w:rPr>
+        <w:t>Casual</w:t>
+      </w:r>
+      <w:proofErr w:type="spellEnd"/>
+      <w:r>
+        <w:rPr>
+          <w:b/>
+          <w:bCs/>
+        </w:rPr>
+        <w:t xml:space="preserve"> Use Case: </w:t>
+      </w:r>
+    </w:p>
+    <w:p>
       <w:r>
         <w:t xml:space="preserve">Ein </w:t>
       </w:r>
@@ -76,74 +131,188 @@
       </w:r>
       <w:proofErr w:type="spellEnd"/>
       <w:r>
-        <w:t xml:space="preserve"> Use Case ist sozusagen das “Else” </w:t>
-      </w:r>
-      <w:r>
-        <w:t>Ergebnis</w:t>
-      </w:r>
-      <w:r>
-        <w:t xml:space="preserve"> </w:t>
-      </w:r>
-      <w:r>
-        <w:t>ein Szenario</w:t>
-      </w:r>
-      <w:r>
-        <w:t>. Es stellt also die Szenarien dar, die nicht zu einem gewünschten Ergebnis führen.</w:t>
+        <w:t xml:space="preserve"> Use Case beschriebt mehrere Absätze, die verschiedene Szenarien abdecken.</w:t>
+      </w:r>
+    </w:p>
+    <w:p>
+      <w:pPr>
+        <w:pStyle w:val="Listenabsatz"/>
+        <w:numPr>
+          <w:ilvl w:val="0"/>
+          <w:numId w:val="1"/>
+        </w:numPr>
+      </w:pPr>
+      <w:r>
+        <w:t xml:space="preserve">Wenn ein </w:t>
+      </w:r>
+      <w:r>
+        <w:t xml:space="preserve">verkaufbarer </w:t>
+      </w:r>
+      <w:r>
+        <w:t xml:space="preserve">Gegenstand versteigert wird, kann der Bieter </w:t>
+      </w:r>
+      <w:r>
+        <w:t>von einem weiteren Bieter</w:t>
+      </w:r>
+      <w:r>
+        <w:t xml:space="preserve"> überboten werden oder er ersteigert den Gegenstand</w:t>
+      </w:r>
+      <w:r>
+        <w:t xml:space="preserve"> direkt zu einem Fixpreis</w:t>
+      </w:r>
+      <w:r>
+        <w:t xml:space="preserve">. </w:t>
+      </w:r>
+    </w:p>
+    <w:p>
+      <w:pPr>
+        <w:pStyle w:val="Listenabsatz"/>
+        <w:numPr>
+          <w:ilvl w:val="0"/>
+          <w:numId w:val="1"/>
+        </w:numPr>
+      </w:pPr>
+      <w:r>
+        <w:t>Falls</w:t>
+      </w:r>
+      <w:r>
+        <w:t xml:space="preserve"> er überboten wird, kann er weiter </w:t>
+      </w:r>
+      <w:r>
+        <w:t xml:space="preserve">auf den Gegenstand bieten </w:t>
+      </w:r>
+      <w:r>
+        <w:t>oder</w:t>
+      </w:r>
+      <w:r>
+        <w:t xml:space="preserve"> aussteigen</w:t>
+      </w:r>
+      <w:r>
+        <w:t>.</w:t>
+      </w:r>
+      <w:r>
+        <w:t xml:space="preserve"> Wenn man den Gegenstand erworben hat, geht es weiter zu der Zahlung und die Lieferung erfolgt direkt nach der Zahlung. </w:t>
+      </w:r>
+      <w:bookmarkStart w:id="2" w:name="_GoBack"/>
+      <w:bookmarkEnd w:id="2"/>
+    </w:p>
+    <w:p>
+      <w:pPr>
+        <w:pStyle w:val="Listenabsatz"/>
+        <w:numPr>
+          <w:ilvl w:val="0"/>
+          <w:numId w:val="1"/>
+        </w:numPr>
+      </w:pPr>
+      <w:r>
+        <w:t>Wenn man einen Gegenstand gekauft hat, muss man noch die Bezahlungsmethode auswählen.</w:t>
+      </w:r>
+    </w:p>
+    <w:p>
+      <w:pPr>
+        <w:pStyle w:val="Listenabsatz"/>
+        <w:numPr>
+          <w:ilvl w:val="0"/>
+          <w:numId w:val="1"/>
+        </w:numPr>
+      </w:pPr>
+      <w:r>
+        <w:t>Falls ein Gegenstand nicht</w:t>
+      </w:r>
+      <w:r>
+        <w:t xml:space="preserve"> im Lager</w:t>
+      </w:r>
+      <w:r>
+        <w:t xml:space="preserve"> verfügbar </w:t>
+      </w:r>
+      <w:r>
+        <w:t>ist oder man den Gegenstand zurückschickt, bekommt man das Geld rückerstattet.</w:t>
+      </w:r>
+    </w:p>
+    <w:p>
+      <w:pPr>
+        <w:pStyle w:val="Listenabsatz"/>
+        <w:numPr>
+          <w:ilvl w:val="0"/>
+          <w:numId w:val="1"/>
+        </w:numPr>
+      </w:pPr>
+      <w:r>
+        <w:t>Falls man überboten wird, bekommt man eine Nachricht.</w:t>
+      </w:r>
+    </w:p>
+    <w:p>
+      <w:pPr>
+        <w:pStyle w:val="Listenabsatz"/>
+        <w:numPr>
+          <w:ilvl w:val="0"/>
+          <w:numId w:val="1"/>
+        </w:numPr>
+      </w:pPr>
+      <w:r>
+        <w:t>Wenn der Gegenstand nicht mehr im Lager vorhanden ist bekommt man auch eine Nachricht.</w:t>
+      </w:r>
+    </w:p>
+    <w:p>
+      <w:pPr>
+        <w:rPr>
+          <w:b/>
+          <w:bCs/>
+        </w:rPr>
+      </w:pPr>
+      <w:bookmarkStart w:id="3" w:name="_3xyty1yf6ik8" w:colFirst="0" w:colLast="0"/>
+      <w:bookmarkEnd w:id="3"/>
+      <w:r>
+        <w:rPr>
+          <w:b/>
+          <w:bCs/>
+        </w:rPr>
+        <w:t xml:space="preserve">Fully </w:t>
+      </w:r>
+      <w:proofErr w:type="spellStart"/>
+      <w:r>
+        <w:rPr>
+          <w:b/>
+          <w:bCs/>
+        </w:rPr>
+        <w:t>Dressed</w:t>
+      </w:r>
+      <w:proofErr w:type="spellEnd"/>
+      <w:r>
+        <w:rPr>
+          <w:b/>
+          <w:bCs/>
+        </w:rPr>
+        <w:t xml:space="preserve"> Use Case</w:t>
+      </w:r>
+    </w:p>
+    <w:p>
+      <w:r>
+        <w:t xml:space="preserve">Das Fully </w:t>
+      </w:r>
+      <w:proofErr w:type="spellStart"/>
+      <w:r>
+        <w:t>Dressed</w:t>
+      </w:r>
+      <w:proofErr w:type="spellEnd"/>
+      <w:r>
+        <w:t xml:space="preserve"> Use Case gibt eine genauere Beschreibung als das </w:t>
+      </w:r>
+      <w:proofErr w:type="spellStart"/>
+      <w:r>
+        <w:t>Casual</w:t>
+      </w:r>
+      <w:proofErr w:type="spellEnd"/>
+      <w:r>
+        <w:t xml:space="preserve"> Use Case.</w:t>
       </w:r>
     </w:p>
     <w:p/>
-    <w:p>
-      <w:r>
-        <w:t xml:space="preserve">Falls die Bedienung der Online-Auktionsplattform nicht ganz verständlich wäre, gibt es ein </w:t>
-      </w:r>
-      <w:r>
-        <w:t>Information</w:t>
-      </w:r>
-      <w:r>
-        <w:t xml:space="preserve"> Button. Wenn man den Button drückt sind dann dort mehrere Instruktionen für verschiedene Themengebiete und die meist gestellten Fragen aufgelistet. Falls immer noch Unklarheit herrscht, kann man mit einem Ticketsystem den Support kontaktieren.</w:t>
-      </w:r>
-    </w:p>
-    <w:p>
-      <w:pPr>
-        <w:pStyle w:val="berschrift3"/>
-        <w:rPr>
-          <w:lang w:val="en-GB"/>
-        </w:rPr>
-      </w:pPr>
-      <w:bookmarkStart w:id="2" w:name="_3xyty1yf6ik8" w:colFirst="0" w:colLast="0"/>
-      <w:bookmarkEnd w:id="2"/>
-      <w:r>
-        <w:rPr>
-          <w:lang w:val="en-GB"/>
-        </w:rPr>
-        <w:t>Fully Dressed Use Case</w:t>
-      </w:r>
-    </w:p>
-    <w:p>
-      <w:pPr>
-        <w:rPr>
-          <w:lang w:val="en-GB"/>
-        </w:rPr>
-      </w:pPr>
-      <w:r>
-        <w:rPr>
-          <w:lang w:val="en-GB"/>
-        </w:rPr>
-        <w:t>Das Fully Dressed Use Case gibt eine genauere Beschreibung als das Casual Use Case.</w:t>
-      </w:r>
-    </w:p>
-    <w:p>
-      <w:pPr>
-        <w:rPr>
-          <w:lang w:val="en-GB"/>
-        </w:rPr>
-      </w:pPr>
-    </w:p>
     <w:tbl>
       <w:tblPr>
         <w:tblStyle w:val="a"/>
-        <w:tblW w:w="9210" w:type="dxa"/>
-        <w:tblInd w:w="0" w:type="dxa"/>
+        <w:tblW w:w="10774" w:type="dxa"/>
+        <w:tblInd w:w="-861" w:type="dxa"/>
         <w:tblBorders>
           <w:top w:val="single" w:sz="8" w:space="0" w:color="000000"/>
           <w:left w:val="single" w:sz="8" w:space="0" w:color="000000"/>
@@ -156,13 +325,13 @@
         <w:tblLook w:val="0600" w:firstRow="0" w:lastRow="0" w:firstColumn="0" w:lastColumn="0" w:noHBand="1" w:noVBand="1"/>
       </w:tblPr>
       <w:tblGrid>
-        <w:gridCol w:w="4500"/>
-        <w:gridCol w:w="4710"/>
+        <w:gridCol w:w="2552"/>
+        <w:gridCol w:w="8222"/>
       </w:tblGrid>
       <w:tr>
         <w:tc>
           <w:tcPr>
-            <w:tcW w:w="4500" w:type="dxa"/>
+            <w:tcW w:w="2552" w:type="dxa"/>
             <w:shd w:val="clear" w:color="auto" w:fill="auto"/>
             <w:tcMar>
               <w:top w:w="100" w:type="dxa"/>
@@ -190,7 +359,7 @@
         </w:tc>
         <w:tc>
           <w:tcPr>
-            <w:tcW w:w="4710" w:type="dxa"/>
+            <w:tcW w:w="8222" w:type="dxa"/>
             <w:shd w:val="clear" w:color="auto" w:fill="auto"/>
             <w:tcMar>
               <w:top w:w="100" w:type="dxa"/>
@@ -220,7 +389,7 @@
       <w:tr>
         <w:tc>
           <w:tcPr>
-            <w:tcW w:w="4500" w:type="dxa"/>
+            <w:tcW w:w="2552" w:type="dxa"/>
             <w:shd w:val="clear" w:color="auto" w:fill="auto"/>
             <w:tcMar>
               <w:top w:w="100" w:type="dxa"/>
@@ -248,7 +417,7 @@
         </w:tc>
         <w:tc>
           <w:tcPr>
-            <w:tcW w:w="4710" w:type="dxa"/>
+            <w:tcW w:w="8222" w:type="dxa"/>
             <w:shd w:val="clear" w:color="auto" w:fill="auto"/>
             <w:tcMar>
               <w:top w:w="100" w:type="dxa"/>
@@ -270,7 +439,16 @@
               <w:spacing w:line="240" w:lineRule="auto"/>
             </w:pPr>
             <w:r>
-              <w:t>Bedienungshilfe Online-Auktionsplattform</w:t>
+              <w:t>Online-Auktionsplattform Waren v</w:t>
+            </w:r>
+            <w:r>
+              <w:t xml:space="preserve">ersteigern, </w:t>
+            </w:r>
+            <w:r>
+              <w:t>S</w:t>
+            </w:r>
+            <w:r>
+              <w:t>ofortkauf</w:t>
             </w:r>
           </w:p>
         </w:tc>
@@ -278,7 +456,7 @@
       <w:tr>
         <w:tc>
           <w:tcPr>
-            <w:tcW w:w="4500" w:type="dxa"/>
+            <w:tcW w:w="2552" w:type="dxa"/>
             <w:shd w:val="clear" w:color="auto" w:fill="auto"/>
             <w:tcMar>
               <w:top w:w="100" w:type="dxa"/>
@@ -302,16 +480,14 @@
             <w:r>
               <w:t xml:space="preserve">Primary </w:t>
             </w:r>
-            <w:proofErr w:type="spellStart"/>
-            <w:r>
-              <w:t>actor</w:t>
-            </w:r>
-            <w:proofErr w:type="spellEnd"/>
+            <w:r>
+              <w:t>Actor</w:t>
+            </w:r>
           </w:p>
         </w:tc>
         <w:tc>
           <w:tcPr>
-            <w:tcW w:w="4710" w:type="dxa"/>
+            <w:tcW w:w="8222" w:type="dxa"/>
             <w:shd w:val="clear" w:color="auto" w:fill="auto"/>
             <w:tcMar>
               <w:top w:w="100" w:type="dxa"/>
@@ -333,7 +509,7 @@
               <w:spacing w:line="240" w:lineRule="auto"/>
             </w:pPr>
             <w:r>
-              <w:t>Kunde der Online-Auktionsplattform</w:t>
+              <w:t>Käufer, Verkäufer</w:t>
             </w:r>
           </w:p>
         </w:tc>
@@ -341,7 +517,7 @@
       <w:tr>
         <w:tc>
           <w:tcPr>
-            <w:tcW w:w="4500" w:type="dxa"/>
+            <w:tcW w:w="2552" w:type="dxa"/>
             <w:shd w:val="clear" w:color="auto" w:fill="auto"/>
             <w:tcMar>
               <w:top w:w="100" w:type="dxa"/>
@@ -364,14 +540,17 @@
             </w:pPr>
             <w:proofErr w:type="spellStart"/>
             <w:r>
-              <w:t>Precondition</w:t>
+              <w:t>Secondary</w:t>
             </w:r>
             <w:proofErr w:type="spellEnd"/>
+            <w:r>
+              <w:t xml:space="preserve"> Actor</w:t>
+            </w:r>
           </w:p>
         </w:tc>
         <w:tc>
           <w:tcPr>
-            <w:tcW w:w="4710" w:type="dxa"/>
+            <w:tcW w:w="8222" w:type="dxa"/>
             <w:shd w:val="clear" w:color="auto" w:fill="auto"/>
             <w:tcMar>
               <w:top w:w="100" w:type="dxa"/>
@@ -393,7 +572,7 @@
               <w:spacing w:line="240" w:lineRule="auto"/>
             </w:pPr>
             <w:r>
-              <w:t>Kunde muss auf Online-Auktionsplattform eingeloggt sein</w:t>
+              <w:t>Ware</w:t>
             </w:r>
           </w:p>
         </w:tc>
@@ -401,7 +580,7 @@
       <w:tr>
         <w:tc>
           <w:tcPr>
-            <w:tcW w:w="4500" w:type="dxa"/>
+            <w:tcW w:w="2552" w:type="dxa"/>
             <w:shd w:val="clear" w:color="auto" w:fill="auto"/>
             <w:tcMar>
               <w:top w:w="100" w:type="dxa"/>
@@ -424,14 +603,14 @@
             </w:pPr>
             <w:proofErr w:type="spellStart"/>
             <w:r>
-              <w:t>Postcondition</w:t>
+              <w:t>Precondition</w:t>
             </w:r>
             <w:proofErr w:type="spellEnd"/>
           </w:p>
         </w:tc>
         <w:tc>
           <w:tcPr>
-            <w:tcW w:w="4710" w:type="dxa"/>
+            <w:tcW w:w="8222" w:type="dxa"/>
             <w:shd w:val="clear" w:color="auto" w:fill="auto"/>
             <w:tcMar>
               <w:top w:w="100" w:type="dxa"/>
@@ -453,7 +632,7 @@
               <w:spacing w:line="240" w:lineRule="auto"/>
             </w:pPr>
             <w:r>
-              <w:t xml:space="preserve">Kunde hat bessere Kenntnisse über die Online-Auktionsplattform </w:t>
+              <w:t>Die Ware muss angeboten und verfügbar sein.</w:t>
             </w:r>
           </w:p>
         </w:tc>
@@ -461,7 +640,7 @@
       <w:tr>
         <w:tc>
           <w:tcPr>
-            <w:tcW w:w="4500" w:type="dxa"/>
+            <w:tcW w:w="2552" w:type="dxa"/>
             <w:shd w:val="clear" w:color="auto" w:fill="auto"/>
             <w:tcMar>
               <w:top w:w="100" w:type="dxa"/>
@@ -484,14 +663,14 @@
             </w:pPr>
             <w:proofErr w:type="spellStart"/>
             <w:r>
-              <w:t>Procedure</w:t>
+              <w:t>Postcondition</w:t>
             </w:r>
             <w:proofErr w:type="spellEnd"/>
           </w:p>
         </w:tc>
         <w:tc>
           <w:tcPr>
-            <w:tcW w:w="4710" w:type="dxa"/>
+            <w:tcW w:w="8222" w:type="dxa"/>
             <w:shd w:val="clear" w:color="auto" w:fill="auto"/>
             <w:tcMar>
               <w:top w:w="100" w:type="dxa"/>
@@ -513,7 +692,7 @@
               <w:spacing w:line="240" w:lineRule="auto"/>
             </w:pPr>
             <w:r>
-              <w:t>Auf Hilfe Button drücken und nach dem Problem was man hat suchen</w:t>
+              <w:t>Bezahlung der Ware wird durchgeführt. Ware wird dann an den Kunden verschickt</w:t>
             </w:r>
           </w:p>
         </w:tc>
@@ -521,7 +700,7 @@
       <w:tr>
         <w:tc>
           <w:tcPr>
-            <w:tcW w:w="4500" w:type="dxa"/>
+            <w:tcW w:w="2552" w:type="dxa"/>
             <w:shd w:val="clear" w:color="auto" w:fill="auto"/>
             <w:tcMar>
               <w:top w:w="100" w:type="dxa"/>
@@ -542,22 +721,16 @@
               </w:pBdr>
               <w:spacing w:line="240" w:lineRule="auto"/>
             </w:pPr>
-            <w:r>
-              <w:t xml:space="preserve">Main </w:t>
-            </w:r>
             <w:proofErr w:type="spellStart"/>
             <w:r>
-              <w:t>Success</w:t>
+              <w:t>Procedure</w:t>
             </w:r>
             <w:proofErr w:type="spellEnd"/>
-            <w:r>
-              <w:t xml:space="preserve"> Scenario</w:t>
-            </w:r>
           </w:p>
         </w:tc>
         <w:tc>
           <w:tcPr>
-            <w:tcW w:w="4710" w:type="dxa"/>
+            <w:tcW w:w="8222" w:type="dxa"/>
             <w:shd w:val="clear" w:color="auto" w:fill="auto"/>
             <w:tcMar>
               <w:top w:w="100" w:type="dxa"/>
@@ -568,7 +741,7 @@
           </w:tcPr>
           <w:p>
             <w:r>
-              <w:t>Die Bedienung der Online-Auktionsplattform soll möglichst intuitiv und einfach sein</w:t>
+              <w:t>Waren sollen versteigert oder zu einem Fix-Preis angeboten werden können. Dabei sollen wie bei Online-Auktionen üblich, ein Start- und ein Sofort-Preis spezifiziert werden können.</w:t>
             </w:r>
           </w:p>
         </w:tc>
@@ -576,7 +749,7 @@
       <w:tr>
         <w:tc>
           <w:tcPr>
-            <w:tcW w:w="4500" w:type="dxa"/>
+            <w:tcW w:w="2552" w:type="dxa"/>
             <w:shd w:val="clear" w:color="auto" w:fill="auto"/>
             <w:tcMar>
               <w:top w:w="100" w:type="dxa"/>
@@ -597,14 +770,16 @@
               </w:pBdr>
               <w:spacing w:line="240" w:lineRule="auto"/>
             </w:pPr>
-            <w:r>
-              <w:t>Extension</w:t>
-            </w:r>
+            <w:proofErr w:type="spellStart"/>
+            <w:r>
+              <w:t>Mainflow</w:t>
+            </w:r>
+            <w:proofErr w:type="spellEnd"/>
           </w:p>
         </w:tc>
         <w:tc>
           <w:tcPr>
-            <w:tcW w:w="4710" w:type="dxa"/>
+            <w:tcW w:w="8222" w:type="dxa"/>
             <w:shd w:val="clear" w:color="auto" w:fill="auto"/>
             <w:tcMar>
               <w:top w:w="100" w:type="dxa"/>
@@ -615,25 +790,74 @@
           </w:tcPr>
           <w:p>
             <w:r>
-              <w:t xml:space="preserve">Falls die Bedienung der Online-Auktionsplattform nicht ganz verständlich wäre, gibt es ein </w:t>
-            </w:r>
-            <w:r>
-              <w:t>Information</w:t>
-            </w:r>
-            <w:r>
-              <w:t xml:space="preserve"> Button. Wenn man den Button drückt sind dann dort mehrere Instruktionen für verschiedene Themengebiete und die meist gestellten Fragen aufgelistet. Falls immer noch Unklarheit herrscht, kann man mit einem Ticketsystem den Support kontaktieren.</w:t>
+              <w:t xml:space="preserve">Wenn der Käufer auf eine Ware die ihn interessiert klickt, hat er die Auswahl zwischen bieten und Sofortkauf. Wenn der Käufer bieten möchte, muss er als erstes ein Preis eingeben, falls er sich für Sofortkauf entscheidet, kann er auf «Sofortkaufen» klicken und kommt direkt zu einem externen </w:t>
+            </w:r>
+            <w:proofErr w:type="spellStart"/>
+            <w:r>
+              <w:t>Zahlungs</w:t>
+            </w:r>
+            <w:proofErr w:type="spellEnd"/>
+            <w:r>
+              <w:t xml:space="preserve"> Tool</w:t>
+            </w:r>
+            <w:r>
+              <w:t>.</w:t>
+            </w:r>
+          </w:p>
+        </w:tc>
+      </w:tr>
+      <w:tr>
+        <w:tc>
+          <w:tcPr>
+            <w:tcW w:w="2552" w:type="dxa"/>
+            <w:shd w:val="clear" w:color="auto" w:fill="auto"/>
+            <w:tcMar>
+              <w:top w:w="100" w:type="dxa"/>
+              <w:left w:w="100" w:type="dxa"/>
+              <w:bottom w:w="100" w:type="dxa"/>
+              <w:right w:w="100" w:type="dxa"/>
+            </w:tcMar>
+          </w:tcPr>
+          <w:p>
+            <w:pPr>
+              <w:widowControl w:val="0"/>
+              <w:pBdr>
+                <w:top w:val="nil"/>
+                <w:left w:val="nil"/>
+                <w:bottom w:val="nil"/>
+                <w:right w:val="nil"/>
+                <w:between w:val="nil"/>
+              </w:pBdr>
+              <w:spacing w:line="240" w:lineRule="auto"/>
+            </w:pPr>
+            <w:r>
+              <w:t>Extension</w:t>
+            </w:r>
+          </w:p>
+        </w:tc>
+        <w:tc>
+          <w:tcPr>
+            <w:tcW w:w="8222" w:type="dxa"/>
+            <w:shd w:val="clear" w:color="auto" w:fill="auto"/>
+            <w:tcMar>
+              <w:top w:w="100" w:type="dxa"/>
+              <w:left w:w="100" w:type="dxa"/>
+              <w:bottom w:w="100" w:type="dxa"/>
+              <w:right w:w="100" w:type="dxa"/>
+            </w:tcMar>
+          </w:tcPr>
+          <w:p>
+            <w:r>
+              <w:t>Falls er überboten wird, kann er weiter auf den Gegenstand bieten oder aussteigen.</w:t>
             </w:r>
           </w:p>
         </w:tc>
       </w:tr>
     </w:tbl>
-    <w:p>
-      <w:bookmarkStart w:id="3" w:name="_GoBack"/>
-      <w:bookmarkEnd w:id="3"/>
-    </w:p>
+    <w:p/>
     <w:sectPr>
-      <w:headerReference w:type="default" r:id="rId6"/>
-      <w:footerReference w:type="default" r:id="rId7"/>
+      <w:headerReference w:type="default" r:id="rId7"/>
+      <w:footerReference w:type="default" r:id="rId8"/>
       <w:pgSz w:w="11909" w:h="16834"/>
       <w:pgMar w:top="1440" w:right="1440" w:bottom="1440" w:left="1440" w:header="720" w:footer="720" w:gutter="0"/>
       <w:pgNumType w:start="1"/>
@@ -742,6 +966,103 @@
     </w:pPr>
   </w:p>
 </w:hdr>
+</file>
+
+<file path=word/numbering.xml><?xml version="1.0" encoding="utf-8"?>
+<w:numbering xmlns:wpc="http://schemas.microsoft.com/office/word/2010/wordprocessingCanvas" xmlns:cx="http://schemas.microsoft.com/office/drawing/2014/chartex" xmlns:cx1="http://schemas.microsoft.com/office/drawing/2015/9/8/chartex" xmlns:cx2="http://schemas.microsoft.com/office/drawing/2015/10/21/chartex" xmlns:cx3="http://schemas.microsoft.com/office/drawing/2016/5/9/chartex" xmlns:cx4="http://schemas.microsoft.com/office/drawing/2016/5/10/chartex" xmlns:cx5="http://schemas.microsoft.com/office/drawing/2016/5/11/chartex" xmlns:cx6="http://schemas.microsoft.com/office/drawing/2016/5/12/chartex" xmlns:cx7="http://schemas.microsoft.com/office/drawing/2016/5/13/chartex" xmlns:cx8="http://schemas.microsoft.com/office/drawing/2016/5/14/chartex" xmlns:mc="http://schemas.openxmlformats.org/markup-compatibility/2006" xmlns:aink="http://schemas.microsoft.com/office/drawing/2016/ink" xmlns:am3d="http://schemas.microsoft.com/office/drawing/2017/model3d" xmlns:o="urn:schemas-microsoft-com:office:office" xmlns:r="http://schemas.openxmlformats.org/officeDocument/2006/relationships" xmlns:m="http://schemas.openxmlformats.org/officeDocument/2006/math" xmlns:v="urn:schemas-microsoft-com:vml" xmlns:wp14="http://schemas.microsoft.com/office/word/2010/wordprocessingDrawing" xmlns:wp="http://schemas.openxmlformats.org/drawingml/2006/wordprocessingDrawing" xmlns:w10="urn:schemas-microsoft-com:office:word" xmlns:w="http://schemas.openxmlformats.org/wordprocessingml/2006/main" xmlns:w14="http://schemas.microsoft.com/office/word/2010/wordml" xmlns:w15="http://schemas.microsoft.com/office/word/2012/wordml" xmlns:w16cid="http://schemas.microsoft.com/office/word/2016/wordml/cid" xmlns:w16se="http://schemas.microsoft.com/office/word/2015/wordml/symex" xmlns:wpg="http://schemas.microsoft.com/office/word/2010/wordprocessingGroup" xmlns:wpi="http://schemas.microsoft.com/office/word/2010/wordprocessingInk" xmlns:wne="http://schemas.microsoft.com/office/word/2006/wordml" xmlns:wps="http://schemas.microsoft.com/office/word/2010/wordprocessingShape" mc:Ignorable="w14 w15 w16se w16cid wp14">
+  <w:abstractNum w:abstractNumId="0" w15:restartNumberingAfterBreak="0">
+    <w:nsid w:val="2ABD48FF"/>
+    <w:multiLevelType w:val="hybridMultilevel"/>
+    <w:tmpl w:val="A3161C1C"/>
+    <w:lvl w:ilvl="0" w:tplc="0807000F">
+      <w:start w:val="1"/>
+      <w:numFmt w:val="decimal"/>
+      <w:lvlText w:val="%1."/>
+      <w:lvlJc w:val="left"/>
+      <w:pPr>
+        <w:ind w:left="720" w:hanging="360"/>
+      </w:pPr>
+      <w:rPr>
+        <w:rFonts w:hint="default"/>
+      </w:rPr>
+    </w:lvl>
+    <w:lvl w:ilvl="1" w:tplc="08070019" w:tentative="1">
+      <w:start w:val="1"/>
+      <w:numFmt w:val="lowerLetter"/>
+      <w:lvlText w:val="%2."/>
+      <w:lvlJc w:val="left"/>
+      <w:pPr>
+        <w:ind w:left="1440" w:hanging="360"/>
+      </w:pPr>
+    </w:lvl>
+    <w:lvl w:ilvl="2" w:tplc="0807001B" w:tentative="1">
+      <w:start w:val="1"/>
+      <w:numFmt w:val="lowerRoman"/>
+      <w:lvlText w:val="%3."/>
+      <w:lvlJc w:val="right"/>
+      <w:pPr>
+        <w:ind w:left="2160" w:hanging="180"/>
+      </w:pPr>
+    </w:lvl>
+    <w:lvl w:ilvl="3" w:tplc="0807000F" w:tentative="1">
+      <w:start w:val="1"/>
+      <w:numFmt w:val="decimal"/>
+      <w:lvlText w:val="%4."/>
+      <w:lvlJc w:val="left"/>
+      <w:pPr>
+        <w:ind w:left="2880" w:hanging="360"/>
+      </w:pPr>
+    </w:lvl>
+    <w:lvl w:ilvl="4" w:tplc="08070019" w:tentative="1">
+      <w:start w:val="1"/>
+      <w:numFmt w:val="lowerLetter"/>
+      <w:lvlText w:val="%5."/>
+      <w:lvlJc w:val="left"/>
+      <w:pPr>
+        <w:ind w:left="3600" w:hanging="360"/>
+      </w:pPr>
+    </w:lvl>
+    <w:lvl w:ilvl="5" w:tplc="0807001B" w:tentative="1">
+      <w:start w:val="1"/>
+      <w:numFmt w:val="lowerRoman"/>
+      <w:lvlText w:val="%6."/>
+      <w:lvlJc w:val="right"/>
+      <w:pPr>
+        <w:ind w:left="4320" w:hanging="180"/>
+      </w:pPr>
+    </w:lvl>
+    <w:lvl w:ilvl="6" w:tplc="0807000F" w:tentative="1">
+      <w:start w:val="1"/>
+      <w:numFmt w:val="decimal"/>
+      <w:lvlText w:val="%7."/>
+      <w:lvlJc w:val="left"/>
+      <w:pPr>
+        <w:ind w:left="5040" w:hanging="360"/>
+      </w:pPr>
+    </w:lvl>
+    <w:lvl w:ilvl="7" w:tplc="08070019" w:tentative="1">
+      <w:start w:val="1"/>
+      <w:numFmt w:val="lowerLetter"/>
+      <w:lvlText w:val="%8."/>
+      <w:lvlJc w:val="left"/>
+      <w:pPr>
+        <w:ind w:left="5760" w:hanging="360"/>
+      </w:pPr>
+    </w:lvl>
+    <w:lvl w:ilvl="8" w:tplc="0807001B" w:tentative="1">
+      <w:start w:val="1"/>
+      <w:numFmt w:val="lowerRoman"/>
+      <w:lvlText w:val="%9."/>
+      <w:lvlJc w:val="right"/>
+      <w:pPr>
+        <w:ind w:left="6480" w:hanging="180"/>
+      </w:pPr>
+    </w:lvl>
+  </w:abstractNum>
+  <w:num w:numId="1">
+    <w:abstractNumId w:val="0"/>
+  </w:num>
+</w:numbering>
 </file>
 
 <file path=word/styles.xml><?xml version="1.0" encoding="utf-8"?>
@@ -1391,6 +1712,29 @@
       <w:lang w:val="de-CH"/>
     </w:rPr>
   </w:style>
+  <w:style w:type="paragraph" w:styleId="KeinLeerraum">
+    <w:name w:val="No Spacing"/>
+    <w:uiPriority w:val="1"/>
+    <w:qFormat/>
+    <w:rsid w:val="002224F9"/>
+    <w:pPr>
+      <w:spacing w:line="240" w:lineRule="auto"/>
+    </w:pPr>
+    <w:rPr>
+      <w:lang w:val="de-CH"/>
+    </w:rPr>
+  </w:style>
+  <w:style w:type="paragraph" w:styleId="Listenabsatz">
+    <w:name w:val="List Paragraph"/>
+    <w:basedOn w:val="Standard"/>
+    <w:uiPriority w:val="34"/>
+    <w:qFormat/>
+    <w:rsid w:val="00170172"/>
+    <w:pPr>
+      <w:ind w:left="720"/>
+      <w:contextualSpacing/>
+    </w:pPr>
+  </w:style>
 </w:styles>
 </file>
 

</xml_diff>